<commit_message>
Updated files to english
</commit_message>
<xml_diff>
--- a/src/test/resources/FormTemplateSample.docx
+++ b/src/test/resources/FormTemplateSample.docx
@@ -13,139 +13,99 @@
       </w:r>
     </w:p>
     <w:p>
-      <w:proofErr w:type="spellStart"/>
       <w:r>
-        <w:t>Name</w:t>
+        <w:t>Name:</w:t>
       </w:r>
-      <w:proofErr w:type="spellEnd"/>
       <w:r>
-        <w:t xml:space="preserve">: </w:t>
+        <w:t xml:space="preserve"> </w:t>
       </w:r>
       <w:sdt>
         <w:sdtPr>
-          <w:rPr>
-            <w:lang w:val="en-US"/>
-          </w:rPr>
-          <w:id w:val="1301341158"/>
+          <w:id w:val="396793985"/>
           <w:placeholder>
             <w:docPart w:val="DefaultPlaceholder_1081868574"/>
           </w:placeholder>
           <w:showingPlcHdr/>
-          <w:dataBinding w:prefixMappings="" w:xpath="/root[1]/person[1]/name[1]" w:storeItemID="{16E38EC8-B34F-4B9E-9B5B-5DE7F3B79CE5}"/>
+          <w:dataBinding w:prefixMappings="" w:xpath="/root[1]/person[1]/name[1]" w:storeItemID="{6102A585-3E61-44CA-A0E6-9C4AA1AD03C4}"/>
           <w:text/>
         </w:sdtPr>
         <w:sdtContent>
           <w:r>
             <w:rPr>
-              <w:rStyle w:val="TextodoEspaoReservado"/>
+              <w:rStyle w:val="PlaceholderText"/>
             </w:rPr>
-            <w:t>Clique aqui para digitar texto.</w:t>
+            <w:t>Click here to enter text.</w:t>
           </w:r>
         </w:sdtContent>
       </w:sdt>
     </w:p>
     <w:p>
       <w:r>
-        <w:t xml:space="preserve">City: </w:t>
+        <w:t>City:</w:t>
+      </w:r>
+      <w:r>
+        <w:t xml:space="preserve"> </w:t>
       </w:r>
       <w:sdt>
         <w:sdtPr>
-          <w:rPr>
-            <w:lang w:val="en-US"/>
-          </w:rPr>
-          <w:id w:val="-1265527958"/>
+          <w:id w:val="-266695410"/>
           <w:placeholder>
             <w:docPart w:val="DefaultPlaceholder_1081868574"/>
           </w:placeholder>
           <w:showingPlcHdr/>
-          <w:dataBinding w:prefixMappings="" w:xpath="/root[1]/person[1]/city[1]" w:storeItemID="{16E38EC8-B34F-4B9E-9B5B-5DE7F3B79CE5}"/>
+          <w:dataBinding w:prefixMappings="" w:xpath="/root[1]/person[1]/city[1]" w:storeItemID="{6102A585-3E61-44CA-A0E6-9C4AA1AD03C4}"/>
           <w:text/>
         </w:sdtPr>
         <w:sdtContent>
           <w:r>
             <w:rPr>
-              <w:rStyle w:val="TextodoEspaoReservado"/>
+              <w:rStyle w:val="PlaceholderText"/>
             </w:rPr>
-            <w:t>Clique aqui para digitar texto.</w:t>
+            <w:t>Click here to enter text.</w:t>
           </w:r>
         </w:sdtContent>
       </w:sdt>
     </w:p>
     <w:p>
       <w:r>
-        <w:t xml:space="preserve">Phone: </w:t>
+        <w:t>Phone:</w:t>
       </w:r>
+      <w:r>
+        <w:t xml:space="preserve"> </w:t>
+      </w:r>
+      <w:bookmarkStart w:id="0" w:name="_GoBack"/>
       <w:sdt>
         <w:sdtPr>
-          <w:rPr>
-            <w:lang w:val="en-US"/>
-          </w:rPr>
-          <w:id w:val="-1504742472"/>
+          <w:id w:val="-1273625688"/>
           <w:placeholder>
             <w:docPart w:val="DefaultPlaceholder_1081868574"/>
           </w:placeholder>
           <w:showingPlcHdr/>
-          <w:dataBinding w:prefixMappings="" w:xpath="/root[1]/person[1]/phone[1]" w:storeItemID="{16E38EC8-B34F-4B9E-9B5B-5DE7F3B79CE5}"/>
+          <w:dataBinding w:prefixMappings="" w:xpath="/root[1]/person[1]/phone[1]" w:storeItemID="{6102A585-3E61-44CA-A0E6-9C4AA1AD03C4}"/>
           <w:text/>
         </w:sdtPr>
         <w:sdtContent>
           <w:r>
             <w:rPr>
-              <w:rStyle w:val="TextodoEspaoReservado"/>
+              <w:rStyle w:val="PlaceholderText"/>
             </w:rPr>
-            <w:t>Clique aqui para digitar texto.</w:t>
+            <w:t>Click here to enter text.</w:t>
           </w:r>
         </w:sdtContent>
       </w:sdt>
+      <w:bookmarkEnd w:id="0"/>
     </w:p>
     <w:p>
-      <w:pPr>
-        <w:rPr>
-          <w:lang w:val="en-US"/>
-        </w:rPr>
-      </w:pPr>
       <w:r>
-        <w:rPr>
-          <w:lang w:val="en-US"/>
-        </w:rPr>
-        <w:t xml:space="preserve">Married: Yes </w:t>
+        <w:t>Married: Yes</w:t>
+      </w:r>
+      <w:r>
+        <w:t xml:space="preserve"> </w:t>
       </w:r>
       <w:sdt>
         <w:sdtPr>
-          <w:rPr>
-            <w:lang w:val="en-US"/>
-          </w:rPr>
-          <w:id w:val="-966811645"/>
-          <w:dataBinding w:prefixMappings="" w:xpath="/root[1]/person[1]/marriedYes[1]" w:storeItemID="{16E38EC8-B34F-4B9E-9B5B-5DE7F3B79CE5}"/>
-          <w14:checkbox>
-            <w14:checked w14:val="0"/>
-            <w14:checkedState w14:val="2612" w14:font="MS Gothic"/>
-            <w14:uncheckedState w14:val="2610" w14:font="MS Gothic"/>
-          </w14:checkbox>
-        </w:sdtPr>
-        <w:sdtContent>
-          <w:r>
-            <w:rPr>
-              <w:rFonts w:ascii="MS Gothic" w:eastAsia="MS Gothic" w:hint="eastAsia"/>
-              <w:lang w:val="en-US"/>
-            </w:rPr>
-            <w:t>☐</w:t>
-          </w:r>
-        </w:sdtContent>
-      </w:sdt>
-      <w:r>
-        <w:rPr>
-          <w:lang w:val="en-US"/>
-        </w:rPr>
-        <w:t xml:space="preserve"> No </w:t>
-      </w:r>
-      <w:sdt>
-        <w:sdtPr>
-          <w:rPr>
-            <w:lang w:val="en-US"/>
-          </w:rPr>
-          <w:id w:val="-63263312"/>
-          <w:dataBinding w:prefixMappings="" w:xpath="/root[1]/person[1]/marriedNo[1]" w:storeItemID="{16E38EC8-B34F-4B9E-9B5B-5DE7F3B79CE5}"/>
+          <w:id w:val="-1187670257"/>
+          <w:dataBinding w:prefixMappings="" w:xpath="/root[1]/person[1]/marriedYes[1]" w:storeItemID="{6102A585-3E61-44CA-A0E6-9C4AA1AD03C4}"/>
           <w14:checkbox>
             <w14:checked w14:val="0"/>
             <w14:checkedState w14:val="2612" w14:font="MS Gothic"/>
@@ -156,32 +116,21 @@
           <w:r>
             <w:rPr>
               <w:rFonts w:ascii="MS Gothic" w:eastAsia="MS Gothic" w:hAnsi="MS Gothic" w:hint="eastAsia"/>
-              <w:lang w:val="en-US"/>
             </w:rPr>
             <w:t>☐</w:t>
           </w:r>
         </w:sdtContent>
       </w:sdt>
-    </w:p>
-    <w:p>
-      <w:pPr>
-        <w:rPr>
-          <w:lang w:val="en-US"/>
-        </w:rPr>
-      </w:pPr>
       <w:r>
-        <w:rPr>
-          <w:lang w:val="en-US"/>
-        </w:rPr>
-        <w:t xml:space="preserve">Gender: Male </w:t>
+        <w:t xml:space="preserve"> No</w:t>
+      </w:r>
+      <w:r>
+        <w:t xml:space="preserve"> </w:t>
       </w:r>
       <w:sdt>
         <w:sdtPr>
-          <w:rPr>
-            <w:lang w:val="en-US"/>
-          </w:rPr>
-          <w:id w:val="-1650597429"/>
-          <w:dataBinding w:prefixMappings="" w:xpath="/root[1]/person[1]/male[1]" w:storeItemID="{16E38EC8-B34F-4B9E-9B5B-5DE7F3B79CE5}"/>
+          <w:id w:val="939564376"/>
+          <w:dataBinding w:prefixMappings="" w:xpath="/root[1]/person[1]/marriedNo[1]" w:storeItemID="{6102A585-3E61-44CA-A0E6-9C4AA1AD03C4}"/>
           <w14:checkbox>
             <w14:checked w14:val="0"/>
             <w14:checkedState w14:val="2612" w14:font="MS Gothic"/>
@@ -192,25 +141,20 @@
           <w:r>
             <w:rPr>
               <w:rFonts w:ascii="MS Gothic" w:eastAsia="MS Gothic" w:hAnsi="MS Gothic" w:hint="eastAsia"/>
-              <w:lang w:val="en-US"/>
             </w:rPr>
             <w:t>☐</w:t>
           </w:r>
         </w:sdtContent>
       </w:sdt>
+    </w:p>
+    <w:p>
       <w:r>
-        <w:rPr>
-          <w:lang w:val="en-US"/>
-        </w:rPr>
-        <w:t xml:space="preserve"> Female </w:t>
+        <w:t xml:space="preserve">Gender: Male </w:t>
       </w:r>
       <w:sdt>
         <w:sdtPr>
-          <w:rPr>
-            <w:lang w:val="en-US"/>
-          </w:rPr>
-          <w:id w:val="-2099240840"/>
-          <w:dataBinding w:prefixMappings="" w:xpath="/root[1]/person[1]/female[1]" w:storeItemID="{16E38EC8-B34F-4B9E-9B5B-5DE7F3B79CE5}"/>
+          <w:id w:val="-1468743854"/>
+          <w:dataBinding w:prefixMappings="" w:xpath="/root[1]/person[1]/male[1]" w:storeItemID="{6102A585-3E61-44CA-A0E6-9C4AA1AD03C4}"/>
           <w14:checkbox>
             <w14:checked w14:val="0"/>
             <w14:checkedState w14:val="2612" w14:font="MS Gothic"/>
@@ -221,18 +165,37 @@
           <w:r>
             <w:rPr>
               <w:rFonts w:ascii="MS Gothic" w:eastAsia="MS Gothic" w:hAnsi="MS Gothic" w:hint="eastAsia"/>
-              <w:lang w:val="en-US"/>
             </w:rPr>
             <w:t>☐</w:t>
           </w:r>
         </w:sdtContent>
       </w:sdt>
-      <w:bookmarkStart w:id="0" w:name="_GoBack"/>
-      <w:bookmarkEnd w:id="0"/>
+      <w:r>
+        <w:t xml:space="preserve"> Female </w:t>
+      </w:r>
+      <w:sdt>
+        <w:sdtPr>
+          <w:id w:val="-1463341463"/>
+          <w:dataBinding w:prefixMappings="" w:xpath="/root[1]/person[1]/female[1]" w:storeItemID="{6102A585-3E61-44CA-A0E6-9C4AA1AD03C4}"/>
+          <w14:checkbox>
+            <w14:checked w14:val="0"/>
+            <w14:checkedState w14:val="2612" w14:font="MS Gothic"/>
+            <w14:uncheckedState w14:val="2610" w14:font="MS Gothic"/>
+          </w14:checkbox>
+        </w:sdtPr>
+        <w:sdtContent>
+          <w:r>
+            <w:rPr>
+              <w:rFonts w:ascii="MS Gothic" w:eastAsia="MS Gothic" w:hAnsi="MS Gothic" w:hint="eastAsia"/>
+            </w:rPr>
+            <w:t>☐</w:t>
+          </w:r>
+        </w:sdtContent>
+      </w:sdt>
     </w:p>
     <w:sectPr>
-      <w:pgSz w:w="11906" w:h="16838"/>
-      <w:pgMar w:top="1417" w:right="1701" w:bottom="1417" w:left="1701" w:header="708" w:footer="708" w:gutter="0"/>
+      <w:pgSz w:w="12240" w:h="15840"/>
+      <w:pgMar w:top="1440" w:right="1440" w:bottom="1440" w:left="1440" w:header="708" w:footer="708" w:gutter="0"/>
       <w:cols w:space="708"/>
       <w:docGrid w:linePitch="360"/>
     </w:sectPr>
@@ -248,7 +211,7 @@
         <w:rFonts w:asciiTheme="minorHAnsi" w:eastAsiaTheme="minorHAnsi" w:hAnsiTheme="minorHAnsi" w:cstheme="minorBidi"/>
         <w:sz w:val="22"/>
         <w:szCs w:val="22"/>
-        <w:lang w:val="pt-BR" w:eastAsia="en-US" w:bidi="ar-SA"/>
+        <w:lang w:val="en-US" w:eastAsia="en-US" w:bidi="ar-SA"/>
       </w:rPr>
     </w:rPrDefault>
     <w:pPrDefault>
@@ -634,13 +597,13 @@
     <w:name w:val="Normal"/>
     <w:qFormat/>
   </w:style>
-  <w:style w:type="character" w:default="1" w:styleId="Fontepargpadro">
+  <w:style w:type="character" w:default="1" w:styleId="DefaultParagraphFont">
     <w:name w:val="Default Paragraph Font"/>
     <w:uiPriority w:val="1"/>
     <w:semiHidden/>
     <w:unhideWhenUsed/>
   </w:style>
-  <w:style w:type="table" w:default="1" w:styleId="Tabelanormal">
+  <w:style w:type="table" w:default="1" w:styleId="TableNormal">
     <w:name w:val="Normal Table"/>
     <w:uiPriority w:val="99"/>
     <w:semiHidden/>
@@ -655,18 +618,18 @@
       </w:tblCellMar>
     </w:tblPr>
   </w:style>
-  <w:style w:type="numbering" w:default="1" w:styleId="Semlista">
+  <w:style w:type="numbering" w:default="1" w:styleId="NoList">
     <w:name w:val="No List"/>
     <w:uiPriority w:val="99"/>
     <w:semiHidden/>
     <w:unhideWhenUsed/>
   </w:style>
-  <w:style w:type="character" w:styleId="TextodoEspaoReservado">
+  <w:style w:type="character" w:styleId="PlaceholderText">
     <w:name w:val="Placeholder Text"/>
-    <w:basedOn w:val="Fontepargpadro"/>
+    <w:basedOn w:val="DefaultParagraphFont"/>
     <w:uiPriority w:val="99"/>
     <w:semiHidden/>
-    <w:rsid w:val="00DD6668"/>
+    <w:rsid w:val="000C22E5"/>
     <w:rPr>
       <w:color w:val="808080"/>
     </w:rPr>
@@ -681,7 +644,7 @@
       <w:docPartPr>
         <w:name w:val="DefaultPlaceholder_1081868574"/>
         <w:category>
-          <w:name w:val="Geral"/>
+          <w:name w:val="General"/>
           <w:gallery w:val="placeholder"/>
         </w:category>
         <w:types>
@@ -690,15 +653,15 @@
         <w:behaviors>
           <w:behavior w:val="content"/>
         </w:behaviors>
-        <w:guid w:val="{E4C150BC-C96C-455C-A566-3FD6A156362E}"/>
+        <w:guid w:val="{0E1A3AC7-8669-4328-B82A-E95D66DB32A8}"/>
       </w:docPartPr>
       <w:docPartBody>
         <w:p>
           <w:r>
             <w:rPr>
-              <w:rStyle w:val="TextodoEspaoReservado"/>
+              <w:rStyle w:val="PlaceholderText"/>
             </w:rPr>
-            <w:t>Clique aqui para digitar texto.</w:t>
+            <w:t>Click here to enter text.</w:t>
           </w:r>
         </w:p>
       </w:docPartBody>
@@ -714,14 +677,14 @@
     <w:charset w:val="00"/>
     <w:family w:val="swiss"/>
     <w:pitch w:val="variable"/>
-    <w:sig w:usb0="E0002AFF" w:usb1="C000247B" w:usb2="00000009" w:usb3="00000000" w:csb0="000001FF" w:csb1="00000000"/>
+    <w:sig w:usb0="E10002FF" w:usb1="4000ACFF" w:usb2="00000009" w:usb3="00000000" w:csb0="0000019F" w:csb1="00000000"/>
   </w:font>
   <w:font w:name="Times New Roman">
     <w:panose1 w:val="02020603050405020304"/>
     <w:charset w:val="00"/>
     <w:family w:val="roman"/>
     <w:pitch w:val="variable"/>
-    <w:sig w:usb0="E0002EFF" w:usb1="C000785B" w:usb2="00000009" w:usb3="00000000" w:csb0="000001FF" w:csb1="00000000"/>
+    <w:sig w:usb0="E0002AFF" w:usb1="C0007841" w:usb2="00000009" w:usb3="00000000" w:csb0="000001FF" w:csb1="00000000"/>
   </w:font>
   <w:font w:name="MS Gothic">
     <w:altName w:val="ＭＳ ゴシック"/>
@@ -729,14 +692,14 @@
     <w:charset w:val="80"/>
     <w:family w:val="modern"/>
     <w:pitch w:val="fixed"/>
-    <w:sig w:usb0="E00002FF" w:usb1="6AC7FDFB" w:usb2="08000012" w:usb3="00000000" w:csb0="0002009F" w:csb1="00000000"/>
+    <w:sig w:usb0="E00002FF" w:usb1="6AC7FDFB" w:usb2="00000012" w:usb3="00000000" w:csb0="0002009F" w:csb1="00000000"/>
   </w:font>
   <w:font w:name="Calibri Light">
     <w:panose1 w:val="020F0302020204030204"/>
     <w:charset w:val="00"/>
     <w:family w:val="swiss"/>
     <w:pitch w:val="variable"/>
-    <w:sig w:usb0="E0002AFF" w:usb1="C000247B" w:usb2="00000009" w:usb3="00000000" w:csb0="000001FF" w:csb1="00000000"/>
+    <w:sig w:usb0="A00002EF" w:usb1="4000207B" w:usb2="00000000" w:usb3="00000000" w:csb0="0000019F" w:csb1="00000000"/>
   </w:font>
 </w:fonts>
 </file>
@@ -744,8 +707,7 @@
 <file path=word/glossary/settings.xml><?xml version="1.0" encoding="utf-8"?>
 <w:settings xmlns:mc="http://schemas.openxmlformats.org/markup-compatibility/2006" xmlns:o="urn:schemas-microsoft-com:office:office" xmlns:r="http://schemas.openxmlformats.org/officeDocument/2006/relationships" xmlns:m="http://schemas.openxmlformats.org/officeDocument/2006/math" xmlns:v="urn:schemas-microsoft-com:vml" xmlns:w10="urn:schemas-microsoft-com:office:word" xmlns:w="http://schemas.openxmlformats.org/wordprocessingml/2006/main" xmlns:w14="http://schemas.microsoft.com/office/word/2010/wordml" xmlns:w15="http://schemas.microsoft.com/office/word/2012/wordml" xmlns:sl="http://schemas.openxmlformats.org/schemaLibrary/2006/main" mc:Ignorable="w14 w15">
   <w:view w:val="normal"/>
-  <w:defaultTabStop w:val="708"/>
-  <w:hyphenationZone w:val="425"/>
+  <w:defaultTabStop w:val="720"/>
   <w:characterSpacingControl w:val="doNotCompress"/>
   <w:compat>
     <w:useFELayout/>
@@ -756,9 +718,8 @@
     <w:compatSetting w:name="differentiateMultirowTableHeaders" w:uri="http://schemas.microsoft.com/office/word" w:val="1"/>
   </w:compat>
   <w:rsids>
-    <w:rsidRoot w:val="00AC70EC"/>
-    <w:rsid w:val="00AC70EC"/>
-    <w:rsid w:val="00FF0247"/>
+    <w:rsidRoot w:val="001226EC"/>
+    <w:rsid w:val="001226EC"/>
   </w:rsids>
   <m:mathPr>
     <m:mathFont m:val="Cambria Math"/>
@@ -773,7 +734,7 @@
     <m:intLim m:val="subSup"/>
     <m:naryLim m:val="undOvr"/>
   </m:mathPr>
-  <w:themeFontLang w:val="pt-BR"/>
+  <w:themeFontLang w:val="en-US"/>
   <w:clrSchemeMapping w:bg1="light1" w:t1="dark1" w:bg2="light2" w:t2="dark2" w:accent1="accent1" w:accent2="accent2" w:accent3="accent3" w:accent4="accent4" w:accent5="accent5" w:accent6="accent6" w:hyperlink="hyperlink" w:followedHyperlink="followedHyperlink"/>
   <w:decimalSymbol w:val=","/>
   <w:listSeparator w:val=";"/>
@@ -789,7 +750,7 @@
         <w:rFonts w:asciiTheme="minorHAnsi" w:eastAsiaTheme="minorEastAsia" w:hAnsiTheme="minorHAnsi" w:cstheme="minorBidi"/>
         <w:sz w:val="22"/>
         <w:szCs w:val="22"/>
-        <w:lang w:val="pt-BR" w:eastAsia="pt-BR" w:bidi="ar-SA"/>
+        <w:lang w:val="en-US" w:eastAsia="en-US" w:bidi="ar-SA"/>
       </w:rPr>
     </w:rPrDefault>
     <w:pPrDefault>
@@ -1175,13 +1136,13 @@
     <w:name w:val="Normal"/>
     <w:qFormat/>
   </w:style>
-  <w:style w:type="character" w:default="1" w:styleId="Fontepargpadro">
+  <w:style w:type="character" w:default="1" w:styleId="DefaultParagraphFont">
     <w:name w:val="Default Paragraph Font"/>
     <w:uiPriority w:val="1"/>
     <w:semiHidden/>
     <w:unhideWhenUsed/>
   </w:style>
-  <w:style w:type="table" w:default="1" w:styleId="Tabelanormal">
+  <w:style w:type="table" w:default="1" w:styleId="TableNormal">
     <w:name w:val="Normal Table"/>
     <w:uiPriority w:val="99"/>
     <w:semiHidden/>
@@ -1196,18 +1157,18 @@
       </w:tblCellMar>
     </w:tblPr>
   </w:style>
-  <w:style w:type="numbering" w:default="1" w:styleId="Semlista">
+  <w:style w:type="numbering" w:default="1" w:styleId="NoList">
     <w:name w:val="No List"/>
     <w:uiPriority w:val="99"/>
     <w:semiHidden/>
     <w:unhideWhenUsed/>
   </w:style>
-  <w:style w:type="character" w:styleId="TextodoEspaoReservado">
+  <w:style w:type="character" w:styleId="PlaceholderText">
     <w:name w:val="Placeholder Text"/>
-    <w:basedOn w:val="Fontepargpadro"/>
+    <w:basedOn w:val="DefaultParagraphFont"/>
     <w:uiPriority w:val="99"/>
     <w:semiHidden/>
-    <w:rsid w:val="00AC70EC"/>
+    <w:rsid w:val="001226EC"/>
     <w:rPr>
       <w:color w:val="808080"/>
     </w:rPr>
@@ -1223,9 +1184,9 @@
 </file>
 
 <file path=word/theme/theme1.xml><?xml version="1.0" encoding="utf-8"?>
-<a:theme xmlns:a="http://schemas.openxmlformats.org/drawingml/2006/main" name="Tema do Office">
+<a:theme xmlns:a="http://schemas.openxmlformats.org/drawingml/2006/main" name="Office Theme">
   <a:themeElements>
-    <a:clrScheme name="Escritório">
+    <a:clrScheme name="Office">
       <a:dk1>
         <a:sysClr val="windowText" lastClr="000000"/>
       </a:dk1>
@@ -1263,7 +1224,7 @@
         <a:srgbClr val="954F72"/>
       </a:folHlink>
     </a:clrScheme>
-    <a:fontScheme name="Escritório">
+    <a:fontScheme name="Office">
       <a:majorFont>
         <a:latin typeface="Calibri Light" panose="020F0302020204030204"/>
         <a:ea typeface=""/>
@@ -1335,7 +1296,7 @@
         <a:font script="Geor" typeface="Sylfaen"/>
       </a:minorFont>
     </a:fontScheme>
-    <a:fmtScheme name="Escritório">
+    <a:fmtScheme name="Office">
       <a:fillStyleLst>
         <a:solidFill>
           <a:schemeClr val="phClr"/>
@@ -1489,16 +1450,16 @@
     <name/>
     <city/>
     <phone/>
-    <marriedYes/>
-    <marriedNo/>
-    <male/>
-    <female/>
+    <marriedYes>false</marriedYes>
+    <marriedNo>false</marriedNo>
+    <male>false</male>
+    <female>false</female>
   </person>
 </root>
 </file>
 
 <file path=customXml/itemProps1.xml><?xml version="1.0" encoding="utf-8"?>
-<ds:datastoreItem xmlns:ds="http://schemas.openxmlformats.org/officeDocument/2006/customXml" ds:itemID="{16E38EC8-B34F-4B9E-9B5B-5DE7F3B79CE5}">
+<ds:datastoreItem xmlns:ds="http://schemas.openxmlformats.org/officeDocument/2006/customXml" ds:itemID="{6102A585-3E61-44CA-A0E6-9C4AA1AD03C4}">
   <ds:schemaRefs/>
 </ds:datastoreItem>
 </file>
</xml_diff>